<commit_message>
updated memory table for m2 program 2
</commit_message>
<xml_diff>
--- a/Docs/Memory Table.docx
+++ b/Docs/Memory Table.docx
@@ -177,7 +177,6 @@
                 <w:lang w:bidi="sa-IN"/>
               </w:rPr>
             </w:pPr>
-            <w:proofErr w:type="spellStart"/>
             <w:r>
               <w:rPr>
                 <w:rFonts w:ascii="Lato" w:eastAsia="Times New Roman" w:hAnsi="Lato" w:cs="Times New Roman"/>
@@ -188,7 +187,6 @@
               </w:rPr>
               <w:t>pp</w:t>
             </w:r>
-            <w:proofErr w:type="spellEnd"/>
           </w:p>
         </w:tc>
         <w:tc>
@@ -724,7 +722,15 @@
                 <w:color w:val="0E4381"/>
                 <w:lang w:bidi="sa-IN"/>
               </w:rPr>
-              <w:t>07</w:t>
+              <w:t>0</w:t>
+            </w:r>
+            <w:r>
+              <w:rPr>
+                <w:rFonts w:ascii="Lato" w:eastAsia="Times New Roman" w:hAnsi="Lato" w:cs="Times New Roman"/>
+                <w:color w:val="0E4381"/>
+                <w:lang w:bidi="sa-IN"/>
+              </w:rPr>
+              <w:t>5</w:t>
             </w:r>
           </w:p>
         </w:tc>
@@ -950,7 +956,15 @@
                 <w:color w:val="0E4381"/>
                 <w:lang w:bidi="sa-IN"/>
               </w:rPr>
-              <w:t>05</w:t>
+              <w:t>0</w:t>
+            </w:r>
+            <w:r>
+              <w:rPr>
+                <w:rFonts w:ascii="Lato" w:eastAsia="Times New Roman" w:hAnsi="Lato" w:cs="Times New Roman"/>
+                <w:color w:val="0E4381"/>
+                <w:lang w:bidi="sa-IN"/>
+              </w:rPr>
+              <w:t>7</w:t>
             </w:r>
           </w:p>
         </w:tc>
@@ -1680,7 +1694,15 @@
                 <w:color w:val="0E4381"/>
                 <w:lang w:bidi="sa-IN"/>
               </w:rPr>
-              <w:t>61</w:t>
+              <w:t>4</w:t>
+            </w:r>
+            <w:r>
+              <w:rPr>
+                <w:rFonts w:ascii="Lato" w:eastAsia="Times New Roman" w:hAnsi="Lato" w:cs="Times New Roman"/>
+                <w:color w:val="0E4381"/>
+                <w:lang w:bidi="sa-IN"/>
+              </w:rPr>
+              <w:t>1</w:t>
             </w:r>
           </w:p>
         </w:tc>
@@ -4044,7 +4066,6 @@
                 <w:lang w:bidi="sa-IN"/>
               </w:rPr>
             </w:pPr>
-            <w:proofErr w:type="spellStart"/>
             <w:r>
               <w:rPr>
                 <w:rFonts w:ascii="Lato" w:eastAsia="Times New Roman" w:hAnsi="Lato" w:cs="Times New Roman"/>
@@ -4055,7 +4076,6 @@
               </w:rPr>
               <w:t>mem</w:t>
             </w:r>
-            <w:proofErr w:type="spellEnd"/>
           </w:p>
         </w:tc>
         <w:tc>

</xml_diff>